<commit_message>
Changed Insert Picture and Insert Table not to use copy/paste.
</commit_message>
<xml_diff>
--- a/AddPictureOrTableTest.docx
+++ b/AddPictureOrTableTest.docx
@@ -79,23 +79,7 @@
           <w:szCs w:val="24"/>
         </w:rPr>
         <w:br/>
-        <w:t xml:space="preserve">Released under </w:t>
-      </w:r>
-      <w:proofErr w:type="gramStart"/>
-      <w:r>
-        <w:rPr>
-          <w:sz w:val="24"/>
-          <w:szCs w:val="24"/>
-        </w:rPr>
-        <w:t>open source</w:t>
-      </w:r>
-      <w:proofErr w:type="gramEnd"/>
-      <w:r>
-        <w:rPr>
-          <w:sz w:val="24"/>
-          <w:szCs w:val="24"/>
-        </w:rPr>
-        <w:t xml:space="preserve"> </w:t>
+        <w:t xml:space="preserve">Released under open source </w:t>
       </w:r>
       <w:proofErr w:type="spellStart"/>
       <w:r>
@@ -159,23 +143,7 @@
           <w:sz w:val="24"/>
           <w:szCs w:val="24"/>
         </w:rPr>
-        <w:t>.dotm to be this document’s template. Use Developer – Add-</w:t>
-      </w:r>
-      <w:proofErr w:type="gramStart"/>
-      <w:r>
-        <w:rPr>
-          <w:sz w:val="24"/>
-          <w:szCs w:val="24"/>
-        </w:rPr>
-        <w:t>ins  -</w:t>
-      </w:r>
-      <w:proofErr w:type="gramEnd"/>
-      <w:r>
-        <w:rPr>
-          <w:sz w:val="24"/>
-          <w:szCs w:val="24"/>
-        </w:rPr>
-        <w:t xml:space="preserve"> Word Add-Ins -  Attach – </w:t>
+        <w:t xml:space="preserve">.dotm to be this document’s template. Use Developer – Add-ins  - Word Add-Ins -  Attach – </w:t>
       </w:r>
       <w:r>
         <w:rPr>
@@ -340,23 +308,7 @@
           <w:sz w:val="24"/>
           <w:szCs w:val="24"/>
         </w:rPr>
-        <w:t xml:space="preserve">Put cursor </w:t>
-      </w:r>
-      <w:proofErr w:type="gramStart"/>
-      <w:r>
-        <w:rPr>
-          <w:sz w:val="24"/>
-          <w:szCs w:val="24"/>
-        </w:rPr>
-        <w:t>on line</w:t>
-      </w:r>
-      <w:proofErr w:type="gramEnd"/>
-      <w:r>
-        <w:rPr>
-          <w:sz w:val="24"/>
-          <w:szCs w:val="24"/>
-        </w:rPr>
-        <w:t xml:space="preserve"> below this and click Layout - New Figure</w:t>
+        <w:t>Put cursor on line below this and click Layout - New Figure</w:t>
       </w:r>
       <w:r>
         <w:rPr>
@@ -371,6 +323,314 @@
           <w:szCs w:val="24"/>
         </w:rPr>
         <w:br/>
+      </w:r>
+      <w:r>
+        <w:rPr>
+          <w:noProof/>
+          <w:sz w:val="24"/>
+          <w:szCs w:val="24"/>
+        </w:rPr>
+        <mc:AlternateContent>
+          <mc:Choice Requires="wps">
+            <w:drawing>
+              <wp:anchor distT="0" distB="0" distL="114300" distR="114300" simplePos="0" relativeHeight="251659264" behindDoc="0" locked="1" layoutInCell="1" allowOverlap="0" wp14:anchorId="114CDD43" wp14:editId="0ACF10FA">
+                <wp:simplePos x="0" y="0"/>
+                <wp:positionH relativeFrom="column">
+                  <wp:align>center</wp:align>
+                </wp:positionH>
+                <wp:positionV relativeFrom="margin">
+                  <wp:align>top</wp:align>
+                </wp:positionV>
+                <wp:extent cx="5731510" cy="2588400"/>
+                <wp:effectExtent l="0" t="0" r="2540" b="0"/>
+                <wp:wrapTopAndBottom/>
+                <wp:docPr id="1" name="Text Box 1"/>
+                <wp:cNvGraphicFramePr/>
+                <a:graphic xmlns:a="http://schemas.openxmlformats.org/drawingml/2006/main">
+                  <a:graphicData uri="http://schemas.microsoft.com/office/word/2010/wordprocessingShape">
+                    <wps:wsp>
+                      <wps:cNvSpPr txBox="1"/>
+                      <wps:spPr>
+                        <a:xfrm>
+                          <a:off x="0" y="0"/>
+                          <a:ext cx="5731510" cy="2588400"/>
+                        </a:xfrm>
+                        <a:prstGeom prst="rect">
+                          <a:avLst/>
+                        </a:prstGeom>
+                        <a:solidFill>
+                          <a:schemeClr val="lt1"/>
+                        </a:solidFill>
+                        <a:ln w="6350">
+                          <a:noFill/>
+                        </a:ln>
+                      </wps:spPr>
+                      <wps:txbx>
+                        <w:txbxContent>
+                          <w:p>
+                            <w:pPr>
+                              <w:pStyle w:val="Figure"/>
+                            </w:pPr>
+                            <w:r>
+                              <w:drawing>
+                                <wp:inline distT="0" distB="0" distL="0" distR="0" wp14:anchorId="47C7E893" wp14:editId="5B322F9C">
+                                  <wp:extent cx="3252950" cy="2298700"/>
+                                  <wp:effectExtent l="12700" t="12700" r="17780" b="16510"/>
+                                  <wp:docPr id="4" name="Picture 4"/>
+                                  <wp:cNvGraphicFramePr>
+                                    <a:graphicFrameLocks xmlns:a="http://schemas.openxmlformats.org/drawingml/2006/main" noChangeAspect="1"/>
+                                  </wp:cNvGraphicFramePr>
+                                  <a:graphic xmlns:a="http://schemas.openxmlformats.org/drawingml/2006/main">
+                                    <a:graphicData uri="http://schemas.openxmlformats.org/drawingml/2006/picture">
+                                      <pic:pic xmlns:pic="http://schemas.openxmlformats.org/drawingml/2006/picture">
+                                        <pic:nvPicPr>
+                                          <pic:cNvPr id="2" name="Activities during by company.pdf"/>
+                                          <pic:cNvPicPr/>
+                                        </pic:nvPicPr>
+                                        <pic:blipFill>
+                                          <a:blip r:embed="rId6">
+                                            <a:extLst>
+                                              <a:ext uri="{28A0092B-C50C-407E-A947-70E740481C1C}">
+                                                <a14:useLocalDpi xmlns:a14="http://schemas.microsoft.com/office/drawing/2010/main" val="0"/>
+                                              </a:ext>
+                                            </a:extLst>
+                                          </a:blip>
+                                          <a:stretch>
+                                            <a:fillRect/>
+                                          </a:stretch>
+                                        </pic:blipFill>
+                                        <pic:spPr bwMode="auto">
+                                          <a:xfrm>
+                                            <a:off x="0" y="0"/>
+                                            <a:ext cx="3252950" cy="2298700"/>
+                                          </a:xfrm>
+                                          <a:prstGeom prst="rect">
+                                            <a:avLst/>
+                                          </a:prstGeom>
+                                          <a:ln w="6350" cap="flat" cmpd="sng" algn="ctr">
+                                            <a:solidFill>
+                                              <a:prstClr val="black"/>
+                                            </a:solidFill>
+                                            <a:prstDash val="solid"/>
+                                            <a:round/>
+                                            <a:headEnd type="none" w="med" len="med"/>
+                                            <a:tailEnd type="none" w="med" len="med"/>
+                                            <a:extLst>
+                                              <a:ext uri="{C807C97D-BFC1-408E-A445-0C87EB9F89A2}">
+                                                <ask:lineSketchStyleProps xmlns:ask="http://schemas.microsoft.com/office/drawing/2018/sketchyshapes" sd="0">
+                                                  <a:custGeom>
+                                                    <a:avLst/>
+                                                    <a:gdLst/>
+                                                    <a:ahLst/>
+                                                    <a:cxnLst/>
+                                                    <a:rect l="0" t="0" r="0" b="0"/>
+                                                    <a:pathLst/>
+                                                  </a:custGeom>
+                                                  <ask:type/>
+                                                </ask:lineSketchStyleProps>
+                                              </a:ext>
+                                            </a:extLst>
+                                          </a:ln>
+                                          <a:extLst>
+                                            <a:ext uri="{53640926-AAD7-44D8-BBD7-CCE9431645EC}">
+                                              <a14:shadowObscured xmlns:a14="http://schemas.microsoft.com/office/drawing/2010/main"/>
+                                            </a:ext>
+                                          </a:extLst>
+                                        </pic:spPr>
+                                      </pic:pic>
+                                    </a:graphicData>
+                                  </a:graphic>
+                                </wp:inline>
+                              </w:drawing>
+                            </w:r>
+                          </w:p>
+                          <w:p>
+                            <w:pPr>
+                              <w:pStyle w:val="Caption"/>
+                            </w:pPr>
+                            <w:bookmarkStart w:id="0" w:name="_Ref41327749"/>
+                            <w:r>
+                              <w:t xml:space="preserve">Figure </w:t>
+                            </w:r>
+                            <w:fldSimple w:instr=" SEQ Figure \* ARABIC ">
+                              <w:r>
+                                <w:rPr>
+                                  <w:noProof/>
+                                </w:rPr>
+                                <w:t>1</w:t>
+                              </w:r>
+                            </w:fldSimple>
+                            <w:r>
+                              <w:t xml:space="preserve">: </w:t>
+                            </w:r>
+                            <w:r>
+                              <w:t>Placeholder</w:t>
+                            </w:r>
+                            <w:bookmarkStart w:id="1" w:name="_Ref85318142"/>
+                            <w:bookmarkEnd w:id="0"/>
+                            <w:bookmarkEnd w:id="1"/>
+                          </w:p>
+                        </w:txbxContent>
+                      </wps:txbx>
+                      <wps:bodyPr rot="0" spcFirstLastPara="0" vertOverflow="overflow" horzOverflow="overflow" vert="horz" wrap="square" lIns="18000" tIns="18000" rIns="18000" bIns="18000" numCol="1" spcCol="0" rtlCol="0" fromWordArt="0" anchor="t" anchorCtr="0" forceAA="0" compatLnSpc="1">
+                        <a:prstTxWarp prst="textNoShape">
+                          <a:avLst/>
+                        </a:prstTxWarp>
+                        <a:spAutoFit/>
+                      </wps:bodyPr>
+                    </wps:wsp>
+                  </a:graphicData>
+                </a:graphic>
+                <wp14:sizeRelH relativeFrom="margin">
+                  <wp14:pctWidth>0</wp14:pctWidth>
+                </wp14:sizeRelH>
+                <wp14:sizeRelV relativeFrom="margin">
+                  <wp14:pctHeight>0</wp14:pctHeight>
+                </wp14:sizeRelV>
+              </wp:anchor>
+            </w:drawing>
+          </mc:Choice>
+          <mc:Fallback>
+            <w:pict>
+              <v:shapetype w14:anchorId="114CDD43" id="_x0000_t202" coordsize="21600,21600" o:spt="202" path="m,l,21600r21600,l21600,xe">
+                <v:stroke joinstyle="miter"/>
+                <v:path gradientshapeok="t" o:connecttype="rect"/>
+              </v:shapetype>
+              <v:shape id="Text Box 1" o:spid="_x0000_s1026" type="#_x0000_t202" style="position:absolute;left:0;text-align:left;margin-left:0;margin-top:0;width:451.3pt;height:203.8pt;z-index:251659264;visibility:visible;mso-wrap-style:square;mso-width-percent:0;mso-height-percent:0;mso-wrap-distance-left:9pt;mso-wrap-distance-top:0;mso-wrap-distance-right:9pt;mso-wrap-distance-bottom:0;mso-position-horizontal:center;mso-position-horizontal-relative:text;mso-position-vertical:top;mso-position-vertical-relative:margin;mso-width-percent:0;mso-height-percent:0;mso-width-relative:margin;mso-height-relative:margin;v-text-anchor:top" o:gfxdata="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" o:allowoverlap="f" fillcolor="white [3201]" stroked="f" strokeweight=".5pt">
+                <v:textbox style="mso-fit-shape-to-text:t" inset=".5mm,.5mm,.5mm,.5mm">
+                  <w:txbxContent>
+                    <w:p>
+                      <w:pPr>
+                        <w:pStyle w:val="Figure"/>
+                      </w:pPr>
+                      <w:r>
+                        <w:drawing>
+                          <wp:inline distT="0" distB="0" distL="0" distR="0" wp14:anchorId="47C7E893" wp14:editId="5B322F9C">
+                            <wp:extent cx="3252950" cy="2298700"/>
+                            <wp:effectExtent l="12700" t="12700" r="17780" b="16510"/>
+                            <wp:docPr id="4" name="Picture 4"/>
+                            <wp:cNvGraphicFramePr>
+                              <a:graphicFrameLocks xmlns:a="http://schemas.openxmlformats.org/drawingml/2006/main" noChangeAspect="1"/>
+                            </wp:cNvGraphicFramePr>
+                            <a:graphic xmlns:a="http://schemas.openxmlformats.org/drawingml/2006/main">
+                              <a:graphicData uri="http://schemas.openxmlformats.org/drawingml/2006/picture">
+                                <pic:pic xmlns:pic="http://schemas.openxmlformats.org/drawingml/2006/picture">
+                                  <pic:nvPicPr>
+                                    <pic:cNvPr id="2" name="Activities during by company.pdf"/>
+                                    <pic:cNvPicPr/>
+                                  </pic:nvPicPr>
+                                  <pic:blipFill>
+                                    <a:blip r:embed="rId6">
+                                      <a:extLst>
+                                        <a:ext uri="{28A0092B-C50C-407E-A947-70E740481C1C}">
+                                          <a14:useLocalDpi xmlns:a14="http://schemas.microsoft.com/office/drawing/2010/main" val="0"/>
+                                        </a:ext>
+                                      </a:extLst>
+                                    </a:blip>
+                                    <a:stretch>
+                                      <a:fillRect/>
+                                    </a:stretch>
+                                  </pic:blipFill>
+                                  <pic:spPr bwMode="auto">
+                                    <a:xfrm>
+                                      <a:off x="0" y="0"/>
+                                      <a:ext cx="3252950" cy="2298700"/>
+                                    </a:xfrm>
+                                    <a:prstGeom prst="rect">
+                                      <a:avLst/>
+                                    </a:prstGeom>
+                                    <a:ln w="6350" cap="flat" cmpd="sng" algn="ctr">
+                                      <a:solidFill>
+                                        <a:prstClr val="black"/>
+                                      </a:solidFill>
+                                      <a:prstDash val="solid"/>
+                                      <a:round/>
+                                      <a:headEnd type="none" w="med" len="med"/>
+                                      <a:tailEnd type="none" w="med" len="med"/>
+                                      <a:extLst>
+                                        <a:ext uri="{C807C97D-BFC1-408E-A445-0C87EB9F89A2}">
+                                          <ask:lineSketchStyleProps xmlns:ask="http://schemas.microsoft.com/office/drawing/2018/sketchyshapes" sd="0">
+                                            <a:custGeom>
+                                              <a:avLst/>
+                                              <a:gdLst/>
+                                              <a:ahLst/>
+                                              <a:cxnLst/>
+                                              <a:rect l="0" t="0" r="0" b="0"/>
+                                              <a:pathLst/>
+                                            </a:custGeom>
+                                            <ask:type/>
+                                          </ask:lineSketchStyleProps>
+                                        </a:ext>
+                                      </a:extLst>
+                                    </a:ln>
+                                    <a:extLst>
+                                      <a:ext uri="{53640926-AAD7-44D8-BBD7-CCE9431645EC}">
+                                        <a14:shadowObscured xmlns:a14="http://schemas.microsoft.com/office/drawing/2010/main"/>
+                                      </a:ext>
+                                    </a:extLst>
+                                  </pic:spPr>
+                                </pic:pic>
+                              </a:graphicData>
+                            </a:graphic>
+                          </wp:inline>
+                        </w:drawing>
+                      </w:r>
+                    </w:p>
+                    <w:p>
+                      <w:pPr>
+                        <w:pStyle w:val="Caption"/>
+                      </w:pPr>
+                      <w:bookmarkStart w:id="2" w:name="_Ref41327749"/>
+                      <w:r>
+                        <w:t xml:space="preserve">Figure </w:t>
+                      </w:r>
+                      <w:fldSimple w:instr=" SEQ Figure \* ARABIC ">
+                        <w:r>
+                          <w:rPr>
+                            <w:noProof/>
+                          </w:rPr>
+                          <w:t>1</w:t>
+                        </w:r>
+                      </w:fldSimple>
+                      <w:r>
+                        <w:t xml:space="preserve">: </w:t>
+                      </w:r>
+                      <w:r>
+                        <w:t>Placeholder</w:t>
+                      </w:r>
+                      <w:bookmarkStart w:id="3" w:name="_Ref85318142"/>
+                      <w:bookmarkEnd w:id="2"/>
+                      <w:bookmarkEnd w:id="3"/>
+                    </w:p>
+                  </w:txbxContent>
+                </v:textbox>
+                <w10:wrap type="topAndBottom" anchory="margin"/>
+                <w10:anchorlock/>
+              </v:shape>
+            </w:pict>
+          </mc:Fallback>
+        </mc:AlternateContent>
+      </w:r>
+      <w:r>
+        <w:rPr>
+          <w:sz w:val="24"/>
+          <w:szCs w:val="24"/>
+        </w:rPr>
+        <w:fldChar w:fldCharType="begin"/>
+      </w:r>
+      <w:r>
+        <w:rPr>
+          <w:sz w:val="24"/>
+          <w:szCs w:val="24"/>
+        </w:rPr>
+        <w:instrText xml:space="preserve"> REF _Ref85318142 </w:instrText>
+      </w:r>
+      <w:r>
+        <w:rPr>
+          <w:sz w:val="24"/>
+          <w:szCs w:val="24"/>
+        </w:rPr>
+        <w:fldChar w:fldCharType="end"/>
       </w:r>
       <w:r>
         <w:rPr>
@@ -437,21 +697,11 @@
     </w:p>
     <w:p>
       <w:pPr>
-        <w:pStyle w:val="ListParagraph"/>
-        <w:numPr>
-          <w:ilvl w:val="0"/>
-          <w:numId w:val="1"/>
-        </w:numPr>
-        <w:jc w:val="left"/>
-        <w:rPr>
-          <w:sz w:val="24"/>
-          <w:szCs w:val="24"/>
-        </w:rPr>
+        <w:pStyle w:val="Caption"/>
       </w:pPr>
       <w:r>
         <w:rPr>
           <w:b/>
-          <w:bCs/>
           <w:sz w:val="24"/>
           <w:szCs w:val="24"/>
         </w:rPr>
@@ -460,20 +710,10 @@
       <w:r>
         <w:rPr>
           <w:b/>
-          <w:bCs/>
-          <w:sz w:val="24"/>
-          <w:szCs w:val="24"/>
-        </w:rPr>
-        <w:t xml:space="preserve">Insert </w:t>
-      </w:r>
-      <w:r>
-        <w:rPr>
-          <w:b/>
-          <w:bCs/>
-          <w:sz w:val="24"/>
-          <w:szCs w:val="24"/>
-        </w:rPr>
-        <w:t>Table</w:t>
+          <w:sz w:val="24"/>
+          <w:szCs w:val="24"/>
+        </w:rPr>
+        <w:t>Insert Table</w:t>
       </w:r>
       <w:r>
         <w:rPr>
@@ -481,37 +721,7 @@
           <w:szCs w:val="24"/>
         </w:rPr>
         <w:br/>
-        <w:t xml:space="preserve">Put cursor </w:t>
-      </w:r>
-      <w:proofErr w:type="gramStart"/>
-      <w:r>
-        <w:rPr>
-          <w:sz w:val="24"/>
-          <w:szCs w:val="24"/>
-        </w:rPr>
-        <w:t>on line</w:t>
-      </w:r>
-      <w:proofErr w:type="gramEnd"/>
-      <w:r>
-        <w:rPr>
-          <w:sz w:val="24"/>
-          <w:szCs w:val="24"/>
-        </w:rPr>
-        <w:t xml:space="preserve"> below this and click Layout - New </w:t>
-      </w:r>
-      <w:r>
-        <w:rPr>
-          <w:sz w:val="24"/>
-          <w:szCs w:val="24"/>
-        </w:rPr>
-        <w:t>Table</w:t>
-      </w:r>
-      <w:r>
-        <w:rPr>
-          <w:sz w:val="24"/>
-          <w:szCs w:val="24"/>
-        </w:rPr>
-        <w:t xml:space="preserve"> </w:t>
+        <w:t xml:space="preserve">Put cursor on line below this and click Layout - New Table </w:t>
       </w:r>
       <w:r>
         <w:rPr>
@@ -529,7 +739,6 @@
       </w:r>
       <w:r>
         <w:rPr>
-          <w:i/>
           <w:iCs/>
           <w:sz w:val="24"/>
           <w:szCs w:val="24"/>
@@ -538,30 +747,11 @@
       </w:r>
       <w:r>
         <w:rPr>
-          <w:i/>
           <w:iCs/>
           <w:sz w:val="24"/>
           <w:szCs w:val="24"/>
         </w:rPr>
-        <w:t>Table</w:t>
-      </w:r>
-      <w:r>
-        <w:rPr>
-          <w:i/>
-          <w:iCs/>
-          <w:sz w:val="24"/>
-          <w:szCs w:val="24"/>
-        </w:rPr>
-        <w:t xml:space="preserve"> 1 and the new </w:t>
-      </w:r>
-      <w:r>
-        <w:rPr>
-          <w:i/>
-          <w:iCs/>
-          <w:sz w:val="24"/>
-          <w:szCs w:val="24"/>
-        </w:rPr>
-        <w:t>table below</w:t>
+        <w:t>Table 1 and the new table below</w:t>
       </w:r>
       <w:r>
         <w:rPr>
@@ -585,42 +775,6 @@
         </w:rPr>
         <w:br/>
       </w:r>
-      <w:r>
-        <w:rPr>
-          <w:i/>
-          <w:iCs/>
-          <w:sz w:val="24"/>
-          <w:szCs w:val="24"/>
-        </w:rPr>
-        <w:t>Returns to original</w:t>
-      </w:r>
-    </w:p>
-    <w:p>
-      <w:pPr>
-        <w:pStyle w:val="ListParagraph"/>
-        <w:numPr>
-          <w:ilvl w:val="0"/>
-          <w:numId w:val="1"/>
-        </w:numPr>
-        <w:jc w:val="left"/>
-        <w:rPr>
-          <w:i/>
-          <w:iCs/>
-          <w:sz w:val="24"/>
-          <w:szCs w:val="24"/>
-        </w:rPr>
-      </w:pPr>
-    </w:p>
-    <w:p>
-      <w:pPr>
-        <w:jc w:val="left"/>
-        <w:rPr>
-          <w:i/>
-          <w:iCs/>
-          <w:sz w:val="24"/>
-          <w:szCs w:val="24"/>
-        </w:rPr>
-      </w:pPr>
     </w:p>
     <w:sectPr>
       <w:pgSz w:w="11906" w:h="16838"/>
@@ -1583,4 +1737,16 @@
     </a:ext>
   </a:extLst>
 </a:theme>
+</file>
+
+<file path=customXml/item1.xml><?xml version="1.0" encoding="utf-8"?>
+<b:Sources xmlns:b="http://schemas.openxmlformats.org/officeDocument/2006/bibliography" xmlns="http://schemas.openxmlformats.org/officeDocument/2006/bibliography" SelectedStyle="\APASixthEditionOfficeOnline.xsl" StyleName="APA" Version="6"/>
+</file>
+
+<file path=customXml/itemProps1.xml><?xml version="1.0" encoding="utf-8"?>
+<ds:datastoreItem xmlns:ds="http://schemas.openxmlformats.org/officeDocument/2006/customXml" ds:itemID="{BCE0A52B-80C6-461C-99A1-1B501EC68673}">
+  <ds:schemaRefs>
+    <ds:schemaRef ds:uri="http://schemas.openxmlformats.org/officeDocument/2006/bibliography"/>
+  </ds:schemaRefs>
+</ds:datastoreItem>
 </file>
</xml_diff>

<commit_message>
Fixed glitch with new Pictures not included in relayout.
</commit_message>
<xml_diff>
--- a/AddPictureOrTableTest.docx
+++ b/AddPictureOrTableTest.docx
@@ -464,16 +464,7 @@
           <w:sz w:val="24"/>
           <w:szCs w:val="24"/>
         </w:rPr>
-        <w:t xml:space="preserve">Insert </w:t>
-      </w:r>
-      <w:r>
-        <w:rPr>
-          <w:b/>
-          <w:bCs/>
-          <w:sz w:val="24"/>
-          <w:szCs w:val="24"/>
-        </w:rPr>
-        <w:t>Table</w:t>
+        <w:t>Insert Table</w:t>
       </w:r>
       <w:r>
         <w:rPr>
@@ -497,21 +488,7 @@
           <w:sz w:val="24"/>
           <w:szCs w:val="24"/>
         </w:rPr>
-        <w:t xml:space="preserve"> below this and click Layout - New </w:t>
-      </w:r>
-      <w:r>
-        <w:rPr>
-          <w:sz w:val="24"/>
-          <w:szCs w:val="24"/>
-        </w:rPr>
-        <w:t>Table</w:t>
-      </w:r>
-      <w:r>
-        <w:rPr>
-          <w:sz w:val="24"/>
-          <w:szCs w:val="24"/>
-        </w:rPr>
-        <w:t xml:space="preserve"> </w:t>
+        <w:t xml:space="preserve"> below this and click Layout - New Table </w:t>
       </w:r>
       <w:r>
         <w:rPr>
@@ -543,25 +520,7 @@
           <w:sz w:val="24"/>
           <w:szCs w:val="24"/>
         </w:rPr>
-        <w:t>Table</w:t>
-      </w:r>
-      <w:r>
-        <w:rPr>
-          <w:i/>
-          <w:iCs/>
-          <w:sz w:val="24"/>
-          <w:szCs w:val="24"/>
-        </w:rPr>
-        <w:t xml:space="preserve"> 1 and the new </w:t>
-      </w:r>
-      <w:r>
-        <w:rPr>
-          <w:i/>
-          <w:iCs/>
-          <w:sz w:val="24"/>
-          <w:szCs w:val="24"/>
-        </w:rPr>
-        <w:t>table below</w:t>
+        <w:t>Table 1 and the new table below</w:t>
       </w:r>
       <w:r>
         <w:rPr>
@@ -604,8 +563,214 @@
         </w:numPr>
         <w:jc w:val="left"/>
         <w:rPr>
+          <w:sz w:val="24"/>
+          <w:szCs w:val="24"/>
+        </w:rPr>
+      </w:pPr>
+      <w:proofErr w:type="spellStart"/>
+      <w:r>
+        <w:rPr>
+          <w:b/>
+          <w:bCs/>
+          <w:sz w:val="24"/>
+          <w:szCs w:val="24"/>
+        </w:rPr>
+        <w:t>Relayout</w:t>
+      </w:r>
+      <w:proofErr w:type="spellEnd"/>
+      <w:r>
+        <w:rPr>
+          <w:b/>
+          <w:bCs/>
+          <w:sz w:val="24"/>
+          <w:szCs w:val="24"/>
+        </w:rPr>
+        <w:t xml:space="preserve"> of Inserted Items</w:t>
+      </w:r>
+      <w:r>
+        <w:rPr>
+          <w:sz w:val="24"/>
+          <w:szCs w:val="24"/>
+        </w:rPr>
+        <w:br/>
+        <w:t xml:space="preserve">Put cursor </w:t>
+      </w:r>
+      <w:proofErr w:type="gramStart"/>
+      <w:r>
+        <w:rPr>
+          <w:sz w:val="24"/>
+          <w:szCs w:val="24"/>
+        </w:rPr>
+        <w:t>on line</w:t>
+      </w:r>
+      <w:proofErr w:type="gramEnd"/>
+      <w:r>
+        <w:rPr>
+          <w:sz w:val="24"/>
+          <w:szCs w:val="24"/>
+        </w:rPr>
+        <w:t xml:space="preserve"> below this and click Layout - New Figure</w:t>
+      </w:r>
+      <w:r>
+        <w:rPr>
+          <w:sz w:val="24"/>
+          <w:szCs w:val="24"/>
+        </w:rPr>
+        <w:t>, New Table</w:t>
+      </w:r>
+      <w:r>
+        <w:rPr>
+          <w:sz w:val="24"/>
+          <w:szCs w:val="24"/>
+        </w:rPr>
+        <w:t xml:space="preserve"> </w:t>
+      </w:r>
+      <w:r>
+        <w:rPr>
+          <w:sz w:val="24"/>
+          <w:szCs w:val="24"/>
+        </w:rPr>
+        <w:br/>
+      </w:r>
+      <w:r>
+        <w:rPr>
+          <w:sz w:val="24"/>
+          <w:szCs w:val="24"/>
+        </w:rPr>
+        <w:br/>
+      </w:r>
+      <w:r>
+        <w:rPr>
           <w:i/>
           <w:iCs/>
+          <w:sz w:val="24"/>
+          <w:szCs w:val="24"/>
+        </w:rPr>
+        <w:t xml:space="preserve">Shows </w:t>
+      </w:r>
+      <w:r>
+        <w:rPr>
+          <w:i/>
+          <w:iCs/>
+          <w:sz w:val="24"/>
+          <w:szCs w:val="24"/>
+        </w:rPr>
+        <w:t xml:space="preserve">Figure 1 </w:t>
+      </w:r>
+      <w:r>
+        <w:rPr>
+          <w:i/>
+          <w:iCs/>
+          <w:sz w:val="24"/>
+          <w:szCs w:val="24"/>
+        </w:rPr>
+        <w:t>both figure and table</w:t>
+      </w:r>
+      <w:r>
+        <w:rPr>
+          <w:sz w:val="24"/>
+          <w:szCs w:val="24"/>
+        </w:rPr>
+        <w:t xml:space="preserve"> </w:t>
+      </w:r>
+      <w:r>
+        <w:rPr>
+          <w:sz w:val="24"/>
+          <w:szCs w:val="24"/>
+        </w:rPr>
+        <w:br/>
+      </w:r>
+      <w:r>
+        <w:rPr>
+          <w:sz w:val="24"/>
+          <w:szCs w:val="24"/>
+        </w:rPr>
+        <w:t xml:space="preserve">Layout - </w:t>
+      </w:r>
+      <w:proofErr w:type="spellStart"/>
+      <w:r>
+        <w:rPr>
+          <w:sz w:val="24"/>
+          <w:szCs w:val="24"/>
+        </w:rPr>
+        <w:t>Relayout</w:t>
+      </w:r>
+      <w:proofErr w:type="spellEnd"/>
+      <w:r>
+        <w:rPr>
+          <w:sz w:val="24"/>
+          <w:szCs w:val="24"/>
+        </w:rPr>
+        <w:t xml:space="preserve"> Document</w:t>
+      </w:r>
+      <w:r>
+        <w:rPr>
+          <w:sz w:val="24"/>
+          <w:szCs w:val="24"/>
+        </w:rPr>
+        <w:br/>
+      </w:r>
+      <w:r>
+        <w:rPr>
+          <w:i/>
+          <w:iCs/>
+          <w:sz w:val="24"/>
+          <w:szCs w:val="24"/>
+        </w:rPr>
+        <w:t>Finds 2 items</w:t>
+      </w:r>
+      <w:r>
+        <w:rPr>
+          <w:i/>
+          <w:iCs/>
+          <w:sz w:val="24"/>
+          <w:szCs w:val="24"/>
+        </w:rPr>
+        <w:br/>
+      </w:r>
+      <w:r>
+        <w:t>OK</w:t>
+      </w:r>
+      <w:r>
+        <w:br/>
+      </w:r>
+      <w:r>
+        <w:rPr>
+          <w:i/>
+          <w:iCs/>
+        </w:rPr>
+        <w:t>Relays out document OK</w:t>
+      </w:r>
+      <w:r>
+        <w:rPr>
+          <w:i/>
+          <w:iCs/>
+        </w:rPr>
+        <w:t xml:space="preserve"> (actually unchanged).</w:t>
+      </w:r>
+      <w:r>
+        <w:br/>
+      </w:r>
+      <w:r>
+        <w:t>Undo x 3</w:t>
+      </w:r>
+      <w:r>
+        <w:br/>
+      </w:r>
+      <w:r>
+        <w:rPr>
+          <w:i/>
+          <w:iCs/>
+        </w:rPr>
+        <w:t>Back as at start</w:t>
+      </w:r>
+    </w:p>
+    <w:p>
+      <w:pPr>
+        <w:pStyle w:val="ListParagraph"/>
+        <w:ind w:left="851"/>
+        <w:jc w:val="left"/>
+        <w:rPr>
           <w:sz w:val="24"/>
           <w:szCs w:val="24"/>
         </w:rPr>
@@ -1139,7 +1304,6 @@
   <w:style w:type="character" w:default="1" w:styleId="DefaultParagraphFont">
     <w:name w:val="Default Paragraph Font"/>
     <w:uiPriority w:val="1"/>
-    <w:semiHidden/>
     <w:unhideWhenUsed/>
   </w:style>
   <w:style w:type="table" w:default="1" w:styleId="TableNormal">
@@ -1286,6 +1450,35 @@
       <w:ind w:left="720"/>
       <w:contextualSpacing/>
     </w:pPr>
+  </w:style>
+  <w:style w:type="paragraph" w:customStyle="1" w:styleId="TableEnd">
+    <w:name w:val="Table End"/>
+    <w:basedOn w:val="Normal"/>
+    <w:next w:val="Normal"/>
+    <w:rsid w:val="006C0C38"/>
+    <w:pPr>
+      <w:jc w:val="center"/>
+    </w:pPr>
+    <w:rPr>
+      <w:rFonts w:ascii="Calibri" w:hAnsi="Calibri"/>
+      <w:sz w:val="4"/>
+      <w:szCs w:val="24"/>
+      <w:lang w:val="en-GB" w:eastAsia="en-GB"/>
+    </w:rPr>
+  </w:style>
+  <w:style w:type="paragraph" w:customStyle="1" w:styleId="TableCell">
+    <w:name w:val="Table Cell"/>
+    <w:basedOn w:val="Normal"/>
+    <w:qFormat/>
+    <w:rsid w:val="006C0C38"/>
+    <w:pPr>
+      <w:jc w:val="left"/>
+    </w:pPr>
+    <w:rPr>
+      <w:sz w:val="24"/>
+      <w:szCs w:val="24"/>
+      <w:lang w:val="en-GB" w:eastAsia="en-GB"/>
+    </w:rPr>
   </w:style>
 </w:styles>
 </file>

</xml_diff>